<commit_message>
update word doc C lang
</commit_message>
<xml_diff>
--- a/Edube_Org/C Lang/Theory.docx
+++ b/Edube_Org/C Lang/Theory.docx
@@ -33,14 +33,7 @@
           <w:b/>
           <w:bCs/>
         </w:rPr>
-        <w:t xml:space="preserve">On </w:t>
-      </w:r>
-      <w:r>
-        <w:rPr>
-          <w:b/>
-          <w:bCs/>
-        </w:rPr>
-        <w:t>Natural language vs programming language</w:t>
+        <w:t>On Natural language vs programming language</w:t>
       </w:r>
     </w:p>
     <w:p>
@@ -284,27 +277,7 @@
           <w:szCs w:val="21"/>
           <w:shd w:val="clear" w:color="auto" w:fill="F5F5F5"/>
         </w:rPr>
-        <w:t>A computer</w:t>
-      </w:r>
-      <w:r>
-        <w:rPr>
-          <w:rFonts w:ascii="Open Sans" w:hAnsi="Open Sans" w:cs="Open Sans"/>
-          <w:color w:val="222222"/>
-          <w:sz w:val="21"/>
-          <w:szCs w:val="21"/>
-          <w:shd w:val="clear" w:color="auto" w:fill="F5F5F5"/>
-        </w:rPr>
-        <w:t xml:space="preserve"> </w:t>
-      </w:r>
-      <w:r>
-        <w:rPr>
-          <w:rFonts w:ascii="Open Sans" w:hAnsi="Open Sans" w:cs="Open Sans"/>
-          <w:color w:val="222222"/>
-          <w:sz w:val="21"/>
-          <w:szCs w:val="21"/>
-          <w:shd w:val="clear" w:color="auto" w:fill="F5F5F5"/>
-        </w:rPr>
-        <w:t>responds only to a predetermined </w:t>
+        <w:t>A computer responds only to a predetermined </w:t>
       </w:r>
       <w:r>
         <w:rPr>
@@ -486,37 +459,7 @@
           <w:szCs w:val="21"/>
           <w:shd w:val="clear" w:color="auto" w:fill="F5F5F5"/>
         </w:rPr>
-        <w:t>p</w:t>
-      </w:r>
-      <w:r>
-        <w:rPr>
-          <w:rFonts w:ascii="Open Sans" w:hAnsi="Open Sans" w:cs="Open Sans"/>
-          <w:color w:val="222222"/>
-          <w:sz w:val="21"/>
-          <w:szCs w:val="21"/>
-          <w:shd w:val="clear" w:color="auto" w:fill="F5F5F5"/>
-        </w:rPr>
-        <w:t xml:space="preserve">rograms written in high-level languages could be translated into any number of different machine languages and thus make them usable on many different computers. This feature of </w:t>
-      </w:r>
-      <w:r>
-        <w:rPr>
-          <w:rFonts w:ascii="Open Sans" w:hAnsi="Open Sans" w:cs="Open Sans"/>
-          <w:color w:val="222222"/>
-          <w:sz w:val="21"/>
-          <w:szCs w:val="21"/>
-          <w:shd w:val="clear" w:color="auto" w:fill="F5F5F5"/>
-        </w:rPr>
-        <w:t>high-level</w:t>
-      </w:r>
-      <w:r>
-        <w:rPr>
-          <w:rFonts w:ascii="Open Sans" w:hAnsi="Open Sans" w:cs="Open Sans"/>
-          <w:color w:val="222222"/>
-          <w:sz w:val="21"/>
-          <w:szCs w:val="21"/>
-          <w:shd w:val="clear" w:color="auto" w:fill="F5F5F5"/>
-        </w:rPr>
-        <w:t xml:space="preserve"> programming languages is called </w:t>
+        <w:t>programs written in high-level languages could be translated into any number of different machine languages and thus make them usable on many different computers. This feature of high-level programming languages is called </w:t>
       </w:r>
       <w:r>
         <w:rPr>
@@ -575,27 +518,7 @@
           <w:szCs w:val="21"/>
           <w:shd w:val="clear" w:color="auto" w:fill="F5F5F5"/>
         </w:rPr>
-        <w:t xml:space="preserve">The translation </w:t>
-      </w:r>
-      <w:r>
-        <w:rPr>
-          <w:rFonts w:ascii="Open Sans" w:hAnsi="Open Sans" w:cs="Open Sans"/>
-          <w:color w:val="222222"/>
-          <w:sz w:val="21"/>
-          <w:szCs w:val="21"/>
-          <w:shd w:val="clear" w:color="auto" w:fill="F5F5F5"/>
-        </w:rPr>
-        <w:t>of a high-level language</w:t>
-      </w:r>
-      <w:r>
-        <w:rPr>
-          <w:rFonts w:ascii="Open Sans" w:hAnsi="Open Sans" w:cs="Open Sans"/>
-          <w:color w:val="222222"/>
-          <w:sz w:val="21"/>
-          <w:szCs w:val="21"/>
-          <w:shd w:val="clear" w:color="auto" w:fill="F5F5F5"/>
-        </w:rPr>
-        <w:t xml:space="preserve"> is made by a specialized computer program called a </w:t>
+        <w:t>The translation of a high-level language is made by a specialized computer program called a </w:t>
       </w:r>
       <w:r>
         <w:rPr>
@@ -791,13 +714,111 @@
           <w:szCs w:val="21"/>
           <w:shd w:val="clear" w:color="auto" w:fill="F5F5F5"/>
         </w:rPr>
-        <w:t>compiled</w:t>
-      </w:r>
-      <w:r>
-        <w:rPr>
-          <w:rFonts w:ascii="Open Sans" w:hAnsi="Open Sans" w:cs="Open Sans"/>
-          <w:b/>
-          <w:bCs/>
+        <w:t>compiled.</w:t>
+      </w:r>
+      <w:r>
+        <w:rPr>
+          <w:rFonts w:ascii="Open Sans" w:hAnsi="Open Sans" w:cs="Open Sans"/>
+          <w:b/>
+          <w:bCs/>
+          <w:color w:val="222222"/>
+          <w:sz w:val="21"/>
+          <w:szCs w:val="21"/>
+          <w:shd w:val="clear" w:color="auto" w:fill="F5F5F5"/>
+        </w:rPr>
+        <w:br/>
+      </w:r>
+      <w:r>
+        <w:rPr>
+          <w:rFonts w:ascii="Open Sans" w:hAnsi="Open Sans" w:cs="Open Sans"/>
+          <w:color w:val="222222"/>
+          <w:sz w:val="21"/>
+          <w:szCs w:val="21"/>
+          <w:shd w:val="clear" w:color="auto" w:fill="F5F5F5"/>
+        </w:rPr>
+        <w:t>The compiler reads your code, does some complex analysis and its first goal is to determine whether or not you made any errors during the coding.</w:t>
+      </w:r>
+      <w:r>
+        <w:rPr>
+          <w:rFonts w:ascii="Open Sans" w:hAnsi="Open Sans" w:cs="Open Sans"/>
+          <w:color w:val="222222"/>
+          <w:sz w:val="21"/>
+          <w:szCs w:val="21"/>
+          <w:shd w:val="clear" w:color="auto" w:fill="F5F5F5"/>
+        </w:rPr>
+        <w:br/>
+      </w:r>
+    </w:p>
+    <w:p>
+      <w:pPr>
+        <w:rPr>
+          <w:rFonts w:ascii="Open Sans" w:hAnsi="Open Sans" w:cs="Open Sans"/>
+          <w:b/>
+          <w:bCs/>
+          <w:color w:val="222222"/>
+          <w:sz w:val="21"/>
+          <w:szCs w:val="21"/>
+          <w:shd w:val="clear" w:color="auto" w:fill="F5F5F5"/>
+        </w:rPr>
+      </w:pPr>
+      <w:r>
+        <w:rPr>
+          <w:rFonts w:ascii="Open Sans" w:hAnsi="Open Sans" w:cs="Open Sans"/>
+          <w:color w:val="222222"/>
+          <w:sz w:val="21"/>
+          <w:szCs w:val="21"/>
+          <w:shd w:val="clear" w:color="auto" w:fill="F5F5F5"/>
+        </w:rPr>
+        <w:t>Not all errors are detected by compilers, using “#” instead of “+”, the compiler will inform you of your error. However, if you typed a "-" instead of a "+", the compiler will no longer be able to guess that your intention was to add two numbers, rather than to subtract them. </w:t>
+      </w:r>
+      <w:r>
+        <w:rPr>
+          <w:rFonts w:ascii="Open Sans" w:hAnsi="Open Sans" w:cs="Open Sans"/>
+          <w:b/>
+          <w:bCs/>
+          <w:color w:val="222222"/>
+          <w:sz w:val="21"/>
+          <w:szCs w:val="21"/>
+          <w:shd w:val="clear" w:color="auto" w:fill="F5F5F5"/>
+        </w:rPr>
+        <w:t>Do not expect the compiler to think for you.</w:t>
+      </w:r>
+    </w:p>
+    <w:p>
+      <w:pPr>
+        <w:rPr>
+          <w:rFonts w:ascii="Open Sans" w:hAnsi="Open Sans" w:cs="Open Sans"/>
+          <w:color w:val="222222"/>
+          <w:sz w:val="21"/>
+          <w:szCs w:val="21"/>
+          <w:shd w:val="clear" w:color="auto" w:fill="F5F5F5"/>
+        </w:rPr>
+      </w:pPr>
+      <w:r>
+        <w:rPr>
+          <w:rFonts w:ascii="Open Sans" w:hAnsi="Open Sans" w:cs="Open Sans"/>
+          <w:color w:val="222222"/>
+          <w:sz w:val="21"/>
+          <w:szCs w:val="21"/>
+          <w:shd w:val="clear" w:color="auto" w:fill="F5F5F5"/>
+        </w:rPr>
+        <w:t>If the compiler doesn’t notice any mistakes in your source, the result of its work will be a file containing your program translated into machine language. That file is commonly called an </w:t>
+      </w:r>
+      <w:r>
+        <w:rPr>
+          <w:rFonts w:ascii="Open Sans" w:hAnsi="Open Sans" w:cs="Open Sans"/>
+          <w:b/>
+          <w:bCs/>
+          <w:color w:val="222222"/>
+          <w:sz w:val="21"/>
+          <w:szCs w:val="21"/>
+          <w:shd w:val="clear" w:color="auto" w:fill="F5F5F5"/>
+        </w:rPr>
+        <w:t>executable file</w:t>
+      </w:r>
+      <w:r>
+        <w:rPr>
+          <w:rFonts w:ascii="Open Sans" w:hAnsi="Open Sans" w:cs="Open Sans"/>
           <w:color w:val="222222"/>
           <w:sz w:val="21"/>
           <w:szCs w:val="21"/>
@@ -805,146 +826,6 @@
         </w:rPr>
         <w:t>.</w:t>
       </w:r>
-      <w:r>
-        <w:rPr>
-          <w:rFonts w:ascii="Open Sans" w:hAnsi="Open Sans" w:cs="Open Sans"/>
-          <w:b/>
-          <w:bCs/>
-          <w:color w:val="222222"/>
-          <w:sz w:val="21"/>
-          <w:szCs w:val="21"/>
-          <w:shd w:val="clear" w:color="auto" w:fill="F5F5F5"/>
-        </w:rPr>
-        <w:br/>
-      </w:r>
-      <w:r>
-        <w:rPr>
-          <w:rFonts w:ascii="Open Sans" w:hAnsi="Open Sans" w:cs="Open Sans"/>
-          <w:color w:val="222222"/>
-          <w:sz w:val="21"/>
-          <w:szCs w:val="21"/>
-          <w:shd w:val="clear" w:color="auto" w:fill="F5F5F5"/>
-        </w:rPr>
-        <w:t>The compiler reads your code, does some complex analysis and its first goal is to determine whether or not you made any errors during the coding.</w:t>
-      </w:r>
-      <w:r>
-        <w:rPr>
-          <w:rFonts w:ascii="Open Sans" w:hAnsi="Open Sans" w:cs="Open Sans"/>
-          <w:color w:val="222222"/>
-          <w:sz w:val="21"/>
-          <w:szCs w:val="21"/>
-          <w:shd w:val="clear" w:color="auto" w:fill="F5F5F5"/>
-        </w:rPr>
-        <w:br/>
-      </w:r>
-    </w:p>
-    <w:p>
-      <w:pPr>
-        <w:rPr>
-          <w:rFonts w:ascii="Open Sans" w:hAnsi="Open Sans" w:cs="Open Sans"/>
-          <w:b/>
-          <w:bCs/>
-          <w:color w:val="222222"/>
-          <w:sz w:val="21"/>
-          <w:szCs w:val="21"/>
-          <w:shd w:val="clear" w:color="auto" w:fill="F5F5F5"/>
-        </w:rPr>
-      </w:pPr>
-      <w:r>
-        <w:rPr>
-          <w:rFonts w:ascii="Open Sans" w:hAnsi="Open Sans" w:cs="Open Sans"/>
-          <w:color w:val="222222"/>
-          <w:sz w:val="21"/>
-          <w:szCs w:val="21"/>
-          <w:shd w:val="clear" w:color="auto" w:fill="F5F5F5"/>
-        </w:rPr>
-        <w:t xml:space="preserve">Not all errors are detected by compilers, </w:t>
-      </w:r>
-      <w:r>
-        <w:rPr>
-          <w:rFonts w:ascii="Open Sans" w:hAnsi="Open Sans" w:cs="Open Sans"/>
-          <w:color w:val="222222"/>
-          <w:sz w:val="21"/>
-          <w:szCs w:val="21"/>
-          <w:shd w:val="clear" w:color="auto" w:fill="F5F5F5"/>
-        </w:rPr>
-        <w:t>using “#” instead of “+”, the compiler will inform you of your error.</w:t>
-      </w:r>
-      <w:r>
-        <w:rPr>
-          <w:rFonts w:ascii="Open Sans" w:hAnsi="Open Sans" w:cs="Open Sans"/>
-          <w:color w:val="222222"/>
-          <w:sz w:val="21"/>
-          <w:szCs w:val="21"/>
-          <w:shd w:val="clear" w:color="auto" w:fill="F5F5F5"/>
-        </w:rPr>
-        <w:t xml:space="preserve"> </w:t>
-      </w:r>
-      <w:r>
-        <w:rPr>
-          <w:rFonts w:ascii="Open Sans" w:hAnsi="Open Sans" w:cs="Open Sans"/>
-          <w:color w:val="222222"/>
-          <w:sz w:val="21"/>
-          <w:szCs w:val="21"/>
-          <w:shd w:val="clear" w:color="auto" w:fill="F5F5F5"/>
-        </w:rPr>
-        <w:t>However, if you typed a "-" instead of a "+", the compiler will no longer be able to guess that your intention was to add two numbers, rather than to subtract them. </w:t>
-      </w:r>
-      <w:r>
-        <w:rPr>
-          <w:rFonts w:ascii="Open Sans" w:hAnsi="Open Sans" w:cs="Open Sans"/>
-          <w:b/>
-          <w:bCs/>
-          <w:color w:val="222222"/>
-          <w:sz w:val="21"/>
-          <w:szCs w:val="21"/>
-          <w:shd w:val="clear" w:color="auto" w:fill="F5F5F5"/>
-        </w:rPr>
-        <w:t>Do not expect the compiler to think for you.</w:t>
-      </w:r>
-    </w:p>
-    <w:p>
-      <w:pPr>
-        <w:rPr>
-          <w:rFonts w:ascii="Open Sans" w:hAnsi="Open Sans" w:cs="Open Sans"/>
-          <w:color w:val="222222"/>
-          <w:sz w:val="21"/>
-          <w:szCs w:val="21"/>
-          <w:shd w:val="clear" w:color="auto" w:fill="F5F5F5"/>
-        </w:rPr>
-      </w:pPr>
-      <w:r>
-        <w:rPr>
-          <w:rFonts w:ascii="Open Sans" w:hAnsi="Open Sans" w:cs="Open Sans"/>
-          <w:color w:val="222222"/>
-          <w:sz w:val="21"/>
-          <w:szCs w:val="21"/>
-          <w:shd w:val="clear" w:color="auto" w:fill="F5F5F5"/>
-        </w:rPr>
-        <w:t>If the compiler doesn’t notice any mistakes in your source, the result of its work will be a file containing your program translated into machine language. That file is commonly called an </w:t>
-      </w:r>
-      <w:r>
-        <w:rPr>
-          <w:rFonts w:ascii="Open Sans" w:hAnsi="Open Sans" w:cs="Open Sans"/>
-          <w:b/>
-          <w:bCs/>
-          <w:color w:val="222222"/>
-          <w:sz w:val="21"/>
-          <w:szCs w:val="21"/>
-          <w:shd w:val="clear" w:color="auto" w:fill="F5F5F5"/>
-        </w:rPr>
-        <w:t>executable file</w:t>
-      </w:r>
-      <w:r>
-        <w:rPr>
-          <w:rFonts w:ascii="Open Sans" w:hAnsi="Open Sans" w:cs="Open Sans"/>
-          <w:color w:val="222222"/>
-          <w:sz w:val="21"/>
-          <w:szCs w:val="21"/>
-          <w:shd w:val="clear" w:color="auto" w:fill="F5F5F5"/>
-        </w:rPr>
-        <w:t>.</w:t>
-      </w:r>
     </w:p>
     <w:p>
       <w:pPr>
@@ -1002,47 +883,17 @@
           <w:szCs w:val="21"/>
           <w:shd w:val="clear" w:color="auto" w:fill="F5F5F5"/>
         </w:rPr>
-        <w:t>The name of the file depends on the compiler you use and the operating system</w:t>
-      </w:r>
-      <w:r>
-        <w:rPr>
-          <w:rFonts w:ascii="Open Sans" w:hAnsi="Open Sans" w:cs="Open Sans"/>
-          <w:color w:val="222222"/>
-          <w:sz w:val="21"/>
-          <w:szCs w:val="21"/>
-          <w:shd w:val="clear" w:color="auto" w:fill="F5F5F5"/>
-        </w:rPr>
-        <w:t xml:space="preserve">. </w:t>
-      </w:r>
-      <w:r>
-        <w:rPr>
-          <w:rFonts w:ascii="Open Sans" w:hAnsi="Open Sans" w:cs="Open Sans"/>
-          <w:color w:val="222222"/>
-          <w:sz w:val="21"/>
-          <w:szCs w:val="21"/>
-          <w:shd w:val="clear" w:color="auto" w:fill="F5F5F5"/>
-        </w:rPr>
-        <w:t>Unix/Linux</w:t>
-      </w:r>
-      <w:r>
-        <w:rPr>
-          <w:rFonts w:ascii="Open Sans" w:hAnsi="Open Sans" w:cs="Open Sans"/>
-          <w:color w:val="222222"/>
-          <w:sz w:val="21"/>
-          <w:szCs w:val="21"/>
-          <w:shd w:val="clear" w:color="auto" w:fill="F5F5F5"/>
-        </w:rPr>
-        <w:t xml:space="preserve">: </w:t>
-      </w:r>
-      <w:r>
-        <w:rPr>
-          <w:rFonts w:ascii="Open Sans" w:hAnsi="Open Sans" w:cs="Open Sans"/>
-          <w:color w:val="222222"/>
-          <w:sz w:val="21"/>
-          <w:szCs w:val="21"/>
-          <w:shd w:val="clear" w:color="auto" w:fill="F5F5F5"/>
-        </w:rPr>
-        <w:t>create an output file named “</w:t>
+        <w:t xml:space="preserve">The name of the file depends on the compiler you use and the operating system. </w:t>
+      </w:r>
+      <w:r>
+        <w:rPr>
+          <w:rFonts w:ascii="Open Sans" w:hAnsi="Open Sans" w:cs="Open Sans"/>
+          <w:color w:val="222222"/>
+          <w:sz w:val="21"/>
+          <w:szCs w:val="21"/>
+          <w:shd w:val="clear" w:color="auto" w:fill="F5F5F5"/>
+        </w:rPr>
+        <w:t>Unix/Linux: create an output file named “</w:t>
       </w:r>
       <w:proofErr w:type="spellStart"/>
       <w:r>
@@ -1076,57 +927,7 @@
           <w:szCs w:val="21"/>
           <w:shd w:val="clear" w:color="auto" w:fill="F5F5F5"/>
         </w:rPr>
-        <w:t xml:space="preserve">. </w:t>
-      </w:r>
-      <w:r>
-        <w:rPr>
-          <w:rFonts w:ascii="Open Sans" w:hAnsi="Open Sans" w:cs="Open Sans"/>
-          <w:color w:val="222222"/>
-          <w:sz w:val="21"/>
-          <w:szCs w:val="21"/>
-          <w:shd w:val="clear" w:color="auto" w:fill="F5F5F5"/>
-        </w:rPr>
-        <w:t>MS Windows</w:t>
-      </w:r>
-      <w:r>
-        <w:rPr>
-          <w:rFonts w:ascii="Open Sans" w:hAnsi="Open Sans" w:cs="Open Sans"/>
-          <w:color w:val="222222"/>
-          <w:sz w:val="21"/>
-          <w:szCs w:val="21"/>
-          <w:shd w:val="clear" w:color="auto" w:fill="F5F5F5"/>
-        </w:rPr>
-        <w:t xml:space="preserve"> </w:t>
-      </w:r>
-      <w:r>
-        <w:rPr>
-          <w:rFonts w:ascii="Open Sans" w:hAnsi="Open Sans" w:cs="Open Sans"/>
-          <w:color w:val="222222"/>
-          <w:sz w:val="21"/>
-          <w:szCs w:val="21"/>
-          <w:shd w:val="clear" w:color="auto" w:fill="F5F5F5"/>
-        </w:rPr>
-        <w:t>chang</w:t>
-      </w:r>
-      <w:r>
-        <w:rPr>
-          <w:rFonts w:ascii="Open Sans" w:hAnsi="Open Sans" w:cs="Open Sans"/>
-          <w:color w:val="222222"/>
-          <w:sz w:val="21"/>
-          <w:szCs w:val="21"/>
-          <w:shd w:val="clear" w:color="auto" w:fill="F5F5F5"/>
-        </w:rPr>
-        <w:t>es</w:t>
-      </w:r>
-      <w:r>
-        <w:rPr>
-          <w:rFonts w:ascii="Open Sans" w:hAnsi="Open Sans" w:cs="Open Sans"/>
-          <w:color w:val="222222"/>
-          <w:sz w:val="21"/>
-          <w:szCs w:val="21"/>
-          <w:shd w:val="clear" w:color="auto" w:fill="F5F5F5"/>
-        </w:rPr>
-        <w:t xml:space="preserve"> the suffix </w:t>
+        <w:t xml:space="preserve">. MS Windows changes the suffix </w:t>
       </w:r>
       <w:r>
         <w:rPr>
@@ -1249,48 +1050,17 @@
           <w:sz w:val="21"/>
           <w:szCs w:val="21"/>
           <w:shd w:val="clear" w:color="auto" w:fill="F5F5F5"/>
-          <w:lang w:val="es-MX"/>
-        </w:rPr>
-      </w:pPr>
-      <w:r>
-        <w:rPr>
-          <w:rFonts w:ascii="Open Sans" w:hAnsi="Open Sans" w:cs="Open Sans"/>
-          <w:color w:val="222222"/>
-          <w:sz w:val="21"/>
-          <w:szCs w:val="21"/>
-          <w:shd w:val="clear" w:color="auto" w:fill="F5F5F5"/>
-        </w:rPr>
-        <w:t>S</w:t>
-      </w:r>
-      <w:r>
-        <w:rPr>
-          <w:rFonts w:ascii="Open Sans" w:hAnsi="Open Sans" w:cs="Open Sans"/>
-          <w:color w:val="222222"/>
-          <w:sz w:val="21"/>
-          <w:szCs w:val="21"/>
-          <w:shd w:val="clear" w:color="auto" w:fill="F5F5F5"/>
-        </w:rPr>
-        <w:t>ource code might be comprehensive and divided among several or even dozens of source files</w:t>
-      </w:r>
-      <w:r>
-        <w:rPr>
-          <w:rFonts w:ascii="Open Sans" w:hAnsi="Open Sans" w:cs="Open Sans"/>
-          <w:color w:val="222222"/>
-          <w:sz w:val="21"/>
-          <w:szCs w:val="21"/>
-          <w:shd w:val="clear" w:color="auto" w:fill="F5F5F5"/>
-        </w:rPr>
-        <w:t xml:space="preserve">, especially when working as a team of developers. </w:t>
-      </w:r>
-      <w:r>
-        <w:rPr>
-          <w:rFonts w:ascii="Open Sans" w:hAnsi="Open Sans" w:cs="Open Sans"/>
-          <w:color w:val="222222"/>
-          <w:sz w:val="21"/>
-          <w:szCs w:val="21"/>
-          <w:shd w:val="clear" w:color="auto" w:fill="F5F5F5"/>
-        </w:rPr>
-        <w:t>In such cases, the compiling splits into two phases – a </w:t>
+        </w:rPr>
+      </w:pPr>
+      <w:r>
+        <w:rPr>
+          <w:rFonts w:ascii="Open Sans" w:hAnsi="Open Sans" w:cs="Open Sans"/>
+          <w:color w:val="222222"/>
+          <w:sz w:val="21"/>
+          <w:szCs w:val="21"/>
+          <w:shd w:val="clear" w:color="auto" w:fill="F5F5F5"/>
+        </w:rPr>
+        <w:t>Source code might be comprehensive and divided among several or even dozens of source files, especially when working as a team of developers. In such cases, the compiling splits into two phases – a </w:t>
       </w:r>
       <w:r>
         <w:rPr>
@@ -1367,43 +1137,39 @@
           <w:sz w:val="21"/>
           <w:szCs w:val="21"/>
           <w:shd w:val="clear" w:color="auto" w:fill="F5F5F5"/>
-          <w:lang w:val="es-MX"/>
-        </w:rPr>
-      </w:pPr>
-    </w:p>
-    <w:p>
-      <w:pPr>
-        <w:rPr>
-          <w:rFonts w:ascii="Open Sans" w:hAnsi="Open Sans" w:cs="Open Sans"/>
-          <w:color w:val="222222"/>
-          <w:sz w:val="21"/>
-          <w:szCs w:val="21"/>
-          <w:shd w:val="clear" w:color="auto" w:fill="F5F5F5"/>
-          <w:lang w:val="es-MX"/>
-        </w:rPr>
-      </w:pPr>
-    </w:p>
-    <w:p>
-      <w:pPr>
-        <w:rPr>
-          <w:rFonts w:ascii="Open Sans" w:hAnsi="Open Sans" w:cs="Open Sans"/>
-          <w:color w:val="222222"/>
-          <w:sz w:val="21"/>
-          <w:szCs w:val="21"/>
-          <w:shd w:val="clear" w:color="auto" w:fill="F5F5F5"/>
-          <w:lang w:val="es-MX"/>
-        </w:rPr>
-      </w:pPr>
-    </w:p>
-    <w:p>
-      <w:pPr>
-        <w:rPr>
-          <w:rFonts w:ascii="Open Sans" w:hAnsi="Open Sans" w:cs="Open Sans"/>
-          <w:color w:val="222222"/>
-          <w:sz w:val="21"/>
-          <w:szCs w:val="21"/>
-          <w:shd w:val="clear" w:color="auto" w:fill="F5F5F5"/>
-          <w:lang w:val="es-MX"/>
+        </w:rPr>
+      </w:pPr>
+    </w:p>
+    <w:p>
+      <w:pPr>
+        <w:rPr>
+          <w:rFonts w:ascii="Open Sans" w:hAnsi="Open Sans" w:cs="Open Sans"/>
+          <w:color w:val="222222"/>
+          <w:sz w:val="21"/>
+          <w:szCs w:val="21"/>
+          <w:shd w:val="clear" w:color="auto" w:fill="F5F5F5"/>
+        </w:rPr>
+      </w:pPr>
+    </w:p>
+    <w:p>
+      <w:pPr>
+        <w:rPr>
+          <w:rFonts w:ascii="Open Sans" w:hAnsi="Open Sans" w:cs="Open Sans"/>
+          <w:color w:val="222222"/>
+          <w:sz w:val="21"/>
+          <w:szCs w:val="21"/>
+          <w:shd w:val="clear" w:color="auto" w:fill="F5F5F5"/>
+        </w:rPr>
+      </w:pPr>
+    </w:p>
+    <w:p>
+      <w:pPr>
+        <w:rPr>
+          <w:rFonts w:ascii="Open Sans" w:hAnsi="Open Sans" w:cs="Open Sans"/>
+          <w:color w:val="222222"/>
+          <w:sz w:val="21"/>
+          <w:szCs w:val="21"/>
+          <w:shd w:val="clear" w:color="auto" w:fill="F5F5F5"/>
         </w:rPr>
       </w:pPr>
     </w:p>
@@ -1478,17 +1244,7 @@
           <w:szCs w:val="21"/>
           <w:shd w:val="clear" w:color="auto" w:fill="F5F5F5"/>
         </w:rPr>
-        <w:t> while he was working in Bell Laboratories</w:t>
-      </w:r>
-      <w:r>
-        <w:rPr>
-          <w:rFonts w:ascii="Open Sans" w:hAnsi="Open Sans" w:cs="Open Sans"/>
-          <w:color w:val="222222"/>
-          <w:sz w:val="21"/>
-          <w:szCs w:val="21"/>
-          <w:shd w:val="clear" w:color="auto" w:fill="F5F5F5"/>
-        </w:rPr>
-        <w:t>.</w:t>
+        <w:t> while he was working in Bell Laboratories.</w:t>
       </w:r>
     </w:p>
     <w:p>
@@ -1594,19 +1350,7 @@
           <w:szCs w:val="21"/>
           <w:shd w:val="clear" w:color="auto" w:fill="F5F5F5"/>
         </w:rPr>
-        <w:t>The C Programming Language</w:t>
-      </w:r>
-      <w:r>
-        <w:rPr>
-          <w:rFonts w:ascii="Open Sans" w:hAnsi="Open Sans" w:cs="Open Sans"/>
-          <w:b/>
-          <w:bCs/>
-          <w:color w:val="222222"/>
-          <w:sz w:val="21"/>
-          <w:szCs w:val="21"/>
-          <w:shd w:val="clear" w:color="auto" w:fill="F5F5F5"/>
-        </w:rPr>
-        <w:t xml:space="preserve">. </w:t>
+        <w:t xml:space="preserve">The C Programming Language. </w:t>
       </w:r>
       <w:r>
         <w:rPr>
@@ -1757,51 +1501,19 @@
           <w:szCs w:val="21"/>
           <w:shd w:val="clear" w:color="auto" w:fill="F5F5F5"/>
         </w:rPr>
-        <w:t> (hash)</w:t>
-      </w:r>
-      <w:r>
-        <w:rPr>
-          <w:rFonts w:ascii="Open Sans" w:hAnsi="Open Sans" w:cs="Open Sans"/>
-          <w:color w:val="222222"/>
-          <w:sz w:val="21"/>
-          <w:szCs w:val="21"/>
-          <w:shd w:val="clear" w:color="auto" w:fill="F5F5F5"/>
-        </w:rPr>
-        <w:t xml:space="preserve"> </w:t>
-      </w:r>
-      <w:r>
-        <w:rPr>
-          <w:rFonts w:ascii="Open Sans" w:hAnsi="Open Sans" w:cs="Open Sans"/>
-          <w:color w:val="222222"/>
-          <w:sz w:val="21"/>
-          <w:szCs w:val="21"/>
-          <w:shd w:val="clear" w:color="auto" w:fill="F5F5F5"/>
-        </w:rPr>
-        <w:t>means that the content of this line is a </w:t>
-      </w:r>
-      <w:r>
-        <w:rPr>
-          <w:rFonts w:ascii="Open Sans" w:hAnsi="Open Sans" w:cs="Open Sans"/>
-          <w:b/>
-          <w:bCs/>
-          <w:color w:val="222222"/>
-          <w:sz w:val="21"/>
-          <w:szCs w:val="21"/>
-          <w:shd w:val="clear" w:color="auto" w:fill="F5F5F5"/>
-        </w:rPr>
-        <w:t>preprocessor directive</w:t>
-      </w:r>
-      <w:r>
-        <w:rPr>
-          <w:rFonts w:ascii="Open Sans" w:hAnsi="Open Sans" w:cs="Open Sans"/>
-          <w:b/>
-          <w:bCs/>
-          <w:color w:val="222222"/>
-          <w:sz w:val="21"/>
-          <w:szCs w:val="21"/>
-          <w:shd w:val="clear" w:color="auto" w:fill="F5F5F5"/>
-        </w:rPr>
-        <w:t xml:space="preserve">. </w:t>
+        <w:t> (hash) means that the content of this line is a </w:t>
+      </w:r>
+      <w:r>
+        <w:rPr>
+          <w:rFonts w:ascii="Open Sans" w:hAnsi="Open Sans" w:cs="Open Sans"/>
+          <w:b/>
+          <w:bCs/>
+          <w:color w:val="222222"/>
+          <w:sz w:val="21"/>
+          <w:szCs w:val="21"/>
+          <w:shd w:val="clear" w:color="auto" w:fill="F5F5F5"/>
+        </w:rPr>
+        <w:t xml:space="preserve">preprocessor directive. </w:t>
       </w:r>
       <w:r>
         <w:rPr>
@@ -1833,27 +1545,7 @@
           <w:szCs w:val="21"/>
           <w:shd w:val="clear" w:color="auto" w:fill="F5F5F5"/>
         </w:rPr>
-        <w:t> the full processing (compilation) takes place.</w:t>
-      </w:r>
-      <w:r>
-        <w:rPr>
-          <w:rFonts w:ascii="Open Sans" w:hAnsi="Open Sans" w:cs="Open Sans"/>
-          <w:color w:val="222222"/>
-          <w:sz w:val="21"/>
-          <w:szCs w:val="21"/>
-          <w:shd w:val="clear" w:color="auto" w:fill="F5F5F5"/>
-        </w:rPr>
-        <w:t xml:space="preserve"> </w:t>
-      </w:r>
-      <w:r>
-        <w:rPr>
-          <w:rFonts w:ascii="Open Sans" w:hAnsi="Open Sans" w:cs="Open Sans"/>
-          <w:color w:val="222222"/>
-          <w:sz w:val="21"/>
-          <w:szCs w:val="21"/>
-          <w:shd w:val="clear" w:color="auto" w:fill="F5F5F5"/>
-        </w:rPr>
-        <w:t>The changes the </w:t>
+        <w:t> the full processing (compilation) takes place. The changes the </w:t>
       </w:r>
       <w:r>
         <w:rPr>
@@ -2882,7 +2574,22 @@
           <w:szCs w:val="21"/>
           <w:shd w:val="clear" w:color="auto" w:fill="FFFFFF"/>
         </w:rPr>
-        <w:t>0123</w:t>
+        <w:t xml:space="preserve">0123 </w:t>
+      </w:r>
+      <w:r>
+        <w:rPr>
+          <w:rFonts w:ascii="Open Sans" w:hAnsi="Open Sans" w:cs="Open Sans"/>
+          <w:color w:val="222222"/>
+          <w:sz w:val="21"/>
+          <w:szCs w:val="21"/>
+          <w:shd w:val="clear" w:color="auto" w:fill="F5F5F5"/>
+        </w:rPr>
+        <w:t>with a decimal value equal to 83.</w:t>
+      </w:r>
+    </w:p>
+    <w:p>
+      <w:r>
+        <w:t xml:space="preserve">A number like </w:t>
       </w:r>
       <w:r>
         <w:rPr>
@@ -2892,42 +2599,7 @@
           <w:szCs w:val="21"/>
           <w:shd w:val="clear" w:color="auto" w:fill="FFFFFF"/>
         </w:rPr>
-        <w:t xml:space="preserve"> </w:t>
-      </w:r>
-      <w:r>
-        <w:rPr>
-          <w:rFonts w:ascii="Open Sans" w:hAnsi="Open Sans" w:cs="Open Sans"/>
-          <w:color w:val="222222"/>
-          <w:sz w:val="21"/>
-          <w:szCs w:val="21"/>
-          <w:shd w:val="clear" w:color="auto" w:fill="F5F5F5"/>
-        </w:rPr>
-        <w:t>with a decimal value equal to 83.</w:t>
-      </w:r>
-    </w:p>
-    <w:p>
-      <w:r>
-        <w:t xml:space="preserve">A number like </w:t>
-      </w:r>
-      <w:r>
-        <w:rPr>
-          <w:rFonts w:ascii="Courier New" w:hAnsi="Courier New" w:cs="Courier New"/>
-          <w:color w:val="333333"/>
-          <w:sz w:val="21"/>
-          <w:szCs w:val="21"/>
-          <w:shd w:val="clear" w:color="auto" w:fill="FFFFFF"/>
-        </w:rPr>
-        <w:t>0x123</w:t>
-      </w:r>
-      <w:r>
-        <w:rPr>
-          <w:rFonts w:ascii="Courier New" w:hAnsi="Courier New" w:cs="Courier New"/>
-          <w:color w:val="333333"/>
-          <w:sz w:val="21"/>
-          <w:szCs w:val="21"/>
-          <w:shd w:val="clear" w:color="auto" w:fill="FFFFFF"/>
-        </w:rPr>
-        <w:t xml:space="preserve"> </w:t>
+        <w:t xml:space="preserve">0x123 </w:t>
       </w:r>
       <w:r>
         <w:rPr>
@@ -3581,8 +3253,6 @@
       </w:r>
       <w:r>
         <w:br/>
-      </w:r>
-      <w:r>
         <w:t xml:space="preserve">Int </w:t>
       </w:r>
       <w:proofErr w:type="spellStart"/>
@@ -3591,13 +3261,7 @@
       </w:r>
       <w:proofErr w:type="spellEnd"/>
       <w:r>
-        <w:t xml:space="preserve"> = 0</w:t>
-      </w:r>
-      <w:r>
-        <w:t>;</w:t>
-      </w:r>
-      <w:r>
-        <w:t xml:space="preserve"> (declaration and </w:t>
+        <w:t xml:space="preserve"> = 0; (declaration and </w:t>
       </w:r>
       <w:proofErr w:type="spellStart"/>
       <w:r>
@@ -4384,6 +4048,292 @@
           </mc:Fallback>
         </mc:AlternateContent>
       </w:r>
+    </w:p>
+    <w:p>
+      <w:pPr>
+        <w:rPr>
+          <w:rFonts w:ascii="Open Sans" w:hAnsi="Open Sans" w:cs="Open Sans"/>
+          <w:color w:val="264166"/>
+          <w:sz w:val="21"/>
+          <w:szCs w:val="21"/>
+          <w:shd w:val="clear" w:color="auto" w:fill="F5F5F5"/>
+        </w:rPr>
+      </w:pPr>
+    </w:p>
+    <w:p>
+      <w:pPr>
+        <w:rPr>
+          <w:rFonts w:ascii="Open Sans" w:hAnsi="Open Sans" w:cs="Open Sans"/>
+          <w:color w:val="264166"/>
+          <w:sz w:val="21"/>
+          <w:szCs w:val="21"/>
+          <w:shd w:val="clear" w:color="auto" w:fill="F5F5F5"/>
+        </w:rPr>
+      </w:pPr>
+    </w:p>
+    <w:p>
+      <w:pPr>
+        <w:rPr>
+          <w:rFonts w:ascii="Open Sans" w:hAnsi="Open Sans" w:cs="Open Sans"/>
+          <w:color w:val="264166"/>
+          <w:sz w:val="21"/>
+          <w:szCs w:val="21"/>
+          <w:shd w:val="clear" w:color="auto" w:fill="F5F5F5"/>
+        </w:rPr>
+      </w:pPr>
+    </w:p>
+    <w:p>
+      <w:pPr>
+        <w:rPr>
+          <w:rFonts w:ascii="Open Sans" w:hAnsi="Open Sans" w:cs="Open Sans"/>
+          <w:color w:val="264166"/>
+          <w:sz w:val="21"/>
+          <w:szCs w:val="21"/>
+          <w:shd w:val="clear" w:color="auto" w:fill="F5F5F5"/>
+        </w:rPr>
+      </w:pPr>
+    </w:p>
+    <w:p>
+      <w:pPr>
+        <w:rPr>
+          <w:rFonts w:ascii="Open Sans" w:hAnsi="Open Sans" w:cs="Open Sans"/>
+          <w:color w:val="264166"/>
+          <w:sz w:val="21"/>
+          <w:szCs w:val="21"/>
+          <w:shd w:val="clear" w:color="auto" w:fill="F5F5F5"/>
+        </w:rPr>
+      </w:pPr>
+    </w:p>
+    <w:p>
+      <w:pPr>
+        <w:rPr>
+          <w:rFonts w:ascii="Open Sans" w:hAnsi="Open Sans" w:cs="Open Sans"/>
+          <w:color w:val="264166"/>
+          <w:sz w:val="21"/>
+          <w:szCs w:val="21"/>
+          <w:shd w:val="clear" w:color="auto" w:fill="F5F5F5"/>
+        </w:rPr>
+      </w:pPr>
+    </w:p>
+    <w:p>
+      <w:pPr>
+        <w:rPr>
+          <w:rFonts w:ascii="Open Sans" w:hAnsi="Open Sans" w:cs="Open Sans"/>
+          <w:color w:val="264166"/>
+          <w:sz w:val="21"/>
+          <w:szCs w:val="21"/>
+          <w:shd w:val="clear" w:color="auto" w:fill="F5F5F5"/>
+        </w:rPr>
+      </w:pPr>
+    </w:p>
+    <w:p>
+      <w:pPr>
+        <w:rPr>
+          <w:rFonts w:ascii="Open Sans" w:hAnsi="Open Sans" w:cs="Open Sans"/>
+          <w:color w:val="264166"/>
+          <w:sz w:val="21"/>
+          <w:szCs w:val="21"/>
+          <w:shd w:val="clear" w:color="auto" w:fill="F5F5F5"/>
+        </w:rPr>
+      </w:pPr>
+    </w:p>
+    <w:p>
+      <w:pPr>
+        <w:rPr>
+          <w:rFonts w:ascii="Open Sans" w:hAnsi="Open Sans" w:cs="Open Sans"/>
+          <w:color w:val="264166"/>
+          <w:sz w:val="21"/>
+          <w:szCs w:val="21"/>
+          <w:shd w:val="clear" w:color="auto" w:fill="F5F5F5"/>
+        </w:rPr>
+      </w:pPr>
+    </w:p>
+    <w:p>
+      <w:pPr>
+        <w:rPr>
+          <w:rFonts w:ascii="Open Sans" w:hAnsi="Open Sans" w:cs="Open Sans"/>
+          <w:color w:val="264166"/>
+          <w:sz w:val="21"/>
+          <w:szCs w:val="21"/>
+          <w:shd w:val="clear" w:color="auto" w:fill="F5F5F5"/>
+        </w:rPr>
+      </w:pPr>
+    </w:p>
+    <w:p>
+      <w:pPr>
+        <w:rPr>
+          <w:rFonts w:ascii="Open Sans" w:hAnsi="Open Sans" w:cs="Open Sans"/>
+          <w:color w:val="264166"/>
+          <w:sz w:val="21"/>
+          <w:szCs w:val="21"/>
+          <w:shd w:val="clear" w:color="auto" w:fill="F5F5F5"/>
+        </w:rPr>
+      </w:pPr>
+    </w:p>
+    <w:p>
+      <w:pPr>
+        <w:rPr>
+          <w:rFonts w:ascii="Open Sans" w:hAnsi="Open Sans" w:cs="Open Sans"/>
+          <w:color w:val="264166"/>
+          <w:sz w:val="21"/>
+          <w:szCs w:val="21"/>
+          <w:shd w:val="clear" w:color="auto" w:fill="F5F5F5"/>
+        </w:rPr>
+      </w:pPr>
+    </w:p>
+    <w:p>
+      <w:pPr>
+        <w:rPr>
+          <w:rFonts w:ascii="Open Sans" w:hAnsi="Open Sans" w:cs="Open Sans"/>
+          <w:color w:val="264166"/>
+          <w:sz w:val="21"/>
+          <w:szCs w:val="21"/>
+          <w:shd w:val="clear" w:color="auto" w:fill="F5F5F5"/>
+        </w:rPr>
+      </w:pPr>
+    </w:p>
+    <w:p>
+      <w:pPr>
+        <w:rPr>
+          <w:rFonts w:ascii="Open Sans" w:hAnsi="Open Sans" w:cs="Open Sans"/>
+          <w:color w:val="264166"/>
+          <w:sz w:val="21"/>
+          <w:szCs w:val="21"/>
+          <w:shd w:val="clear" w:color="auto" w:fill="F5F5F5"/>
+        </w:rPr>
+      </w:pPr>
+    </w:p>
+    <w:p>
+      <w:pPr>
+        <w:rPr>
+          <w:rFonts w:ascii="Open Sans" w:hAnsi="Open Sans" w:cs="Open Sans"/>
+          <w:color w:val="264166"/>
+          <w:sz w:val="21"/>
+          <w:szCs w:val="21"/>
+          <w:shd w:val="clear" w:color="auto" w:fill="F5F5F5"/>
+        </w:rPr>
+      </w:pPr>
+    </w:p>
+    <w:p>
+      <w:pPr>
+        <w:rPr>
+          <w:rFonts w:ascii="Open Sans" w:hAnsi="Open Sans" w:cs="Open Sans"/>
+          <w:color w:val="264166"/>
+          <w:sz w:val="21"/>
+          <w:szCs w:val="21"/>
+          <w:shd w:val="clear" w:color="auto" w:fill="F5F5F5"/>
+        </w:rPr>
+      </w:pPr>
+    </w:p>
+    <w:p>
+      <w:pPr>
+        <w:rPr>
+          <w:rFonts w:ascii="Open Sans" w:hAnsi="Open Sans" w:cs="Open Sans"/>
+          <w:color w:val="264166"/>
+          <w:sz w:val="21"/>
+          <w:szCs w:val="21"/>
+          <w:shd w:val="clear" w:color="auto" w:fill="F5F5F5"/>
+        </w:rPr>
+      </w:pPr>
+    </w:p>
+    <w:p>
+      <w:pPr>
+        <w:rPr>
+          <w:rFonts w:ascii="Open Sans" w:hAnsi="Open Sans" w:cs="Open Sans"/>
+          <w:color w:val="264166"/>
+          <w:sz w:val="21"/>
+          <w:szCs w:val="21"/>
+          <w:shd w:val="clear" w:color="auto" w:fill="F5F5F5"/>
+        </w:rPr>
+      </w:pPr>
+    </w:p>
+    <w:p>
+      <w:pPr>
+        <w:rPr>
+          <w:rFonts w:ascii="Open Sans" w:hAnsi="Open Sans" w:cs="Open Sans"/>
+          <w:color w:val="264166"/>
+          <w:sz w:val="21"/>
+          <w:szCs w:val="21"/>
+          <w:shd w:val="clear" w:color="auto" w:fill="F5F5F5"/>
+        </w:rPr>
+      </w:pPr>
+    </w:p>
+    <w:p>
+      <w:pPr>
+        <w:rPr>
+          <w:rFonts w:ascii="Open Sans" w:hAnsi="Open Sans" w:cs="Open Sans"/>
+          <w:color w:val="264166"/>
+          <w:sz w:val="21"/>
+          <w:szCs w:val="21"/>
+          <w:shd w:val="clear" w:color="auto" w:fill="F5F5F5"/>
+        </w:rPr>
+      </w:pPr>
+    </w:p>
+    <w:p>
+      <w:pPr>
+        <w:rPr>
+          <w:rFonts w:ascii="Open Sans" w:hAnsi="Open Sans" w:cs="Open Sans"/>
+          <w:color w:val="264166"/>
+          <w:sz w:val="21"/>
+          <w:szCs w:val="21"/>
+          <w:shd w:val="clear" w:color="auto" w:fill="F5F5F5"/>
+        </w:rPr>
+      </w:pPr>
+    </w:p>
+    <w:p>
+      <w:pPr>
+        <w:rPr>
+          <w:rFonts w:ascii="Open Sans" w:hAnsi="Open Sans" w:cs="Open Sans"/>
+          <w:color w:val="264166"/>
+          <w:sz w:val="21"/>
+          <w:szCs w:val="21"/>
+          <w:shd w:val="clear" w:color="auto" w:fill="F5F5F5"/>
+        </w:rPr>
+      </w:pPr>
+    </w:p>
+    <w:p>
+      <w:pPr>
+        <w:rPr>
+          <w:rFonts w:ascii="Open Sans" w:hAnsi="Open Sans" w:cs="Open Sans"/>
+          <w:color w:val="264166"/>
+          <w:sz w:val="21"/>
+          <w:szCs w:val="21"/>
+          <w:shd w:val="clear" w:color="auto" w:fill="F5F5F5"/>
+        </w:rPr>
+      </w:pPr>
+    </w:p>
+    <w:p>
+      <w:pPr>
+        <w:rPr>
+          <w:rFonts w:ascii="Open Sans" w:hAnsi="Open Sans" w:cs="Open Sans"/>
+          <w:color w:val="264166"/>
+          <w:sz w:val="21"/>
+          <w:szCs w:val="21"/>
+          <w:shd w:val="clear" w:color="auto" w:fill="F5F5F5"/>
+        </w:rPr>
+      </w:pPr>
+    </w:p>
+    <w:p>
+      <w:pPr>
+        <w:rPr>
+          <w:rFonts w:ascii="Open Sans" w:hAnsi="Open Sans" w:cs="Open Sans"/>
+          <w:color w:val="264166"/>
+          <w:sz w:val="21"/>
+          <w:szCs w:val="21"/>
+          <w:shd w:val="clear" w:color="auto" w:fill="F5F5F5"/>
+        </w:rPr>
+      </w:pPr>
+    </w:p>
+    <w:p>
+      <w:pPr>
+        <w:rPr>
+          <w:rFonts w:ascii="Open Sans" w:hAnsi="Open Sans" w:cs="Open Sans"/>
+          <w:color w:val="264166"/>
+          <w:sz w:val="21"/>
+          <w:szCs w:val="21"/>
+          <w:shd w:val="clear" w:color="auto" w:fill="F5F5F5"/>
+        </w:rPr>
+      </w:pPr>
     </w:p>
     <w:p>
       <w:pPr>

</xml_diff>